<commit_message>
working on landing page
</commit_message>
<xml_diff>
--- a/maine-mussels-docs/Maine_Mussels_info.docx
+++ b/maine-mussels-docs/Maine_Mussels_info.docx
@@ -55,8 +55,18 @@
           <w:b/>
           <w:color w:val="000000"/>
         </w:rPr>
-        <w:t>Cooper Quenneville</w:t>
-      </w:r>
+        <w:t xml:space="preserve">Cooper </w:t>
+      </w:r>
+      <w:proofErr w:type="spellStart"/>
+      <w:r>
+        <w:rPr>
+          <w:rFonts w:eastAsia="Times New Roman" w:cs="Times New Roman"/>
+          <w:b/>
+          <w:color w:val="000000"/>
+        </w:rPr>
+        <w:t>Quenneville</w:t>
+      </w:r>
+      <w:proofErr w:type="spellEnd"/>
       <w:r>
         <w:rPr>
           <w:rFonts w:eastAsia="Times New Roman" w:cs="Times New Roman"/>
@@ -412,7 +422,25 @@
           <w:color w:val="000000"/>
           <w:shd w:val="clear" w:color="auto" w:fill="FFFFFF"/>
         </w:rPr>
-        <w:t xml:space="preserve"> Played at Cheverus High School; Mussels Coach for 2 years</w:t>
+        <w:t xml:space="preserve"> Played at </w:t>
+      </w:r>
+      <w:proofErr w:type="spellStart"/>
+      <w:r>
+        <w:rPr>
+          <w:rFonts w:eastAsia="Times New Roman" w:cs="Times New Roman"/>
+          <w:color w:val="000000"/>
+          <w:shd w:val="clear" w:color="auto" w:fill="FFFFFF"/>
+        </w:rPr>
+        <w:t>Cheverus</w:t>
+      </w:r>
+      <w:proofErr w:type="spellEnd"/>
+      <w:r>
+        <w:rPr>
+          <w:rFonts w:eastAsia="Times New Roman" w:cs="Times New Roman"/>
+          <w:color w:val="000000"/>
+          <w:shd w:val="clear" w:color="auto" w:fill="FFFFFF"/>
+        </w:rPr>
+        <w:t xml:space="preserve"> High School; Mussels Coach for 2 years</w:t>
       </w:r>
     </w:p>
     <w:p>
@@ -572,7 +600,25 @@
           <w:color w:val="000000"/>
           <w:shd w:val="clear" w:color="auto" w:fill="FFFFFF"/>
         </w:rPr>
-        <w:t xml:space="preserve">MLL Coach Nardell </w:t>
+        <w:t xml:space="preserve">MLL Coach </w:t>
+      </w:r>
+      <w:proofErr w:type="spellStart"/>
+      <w:r>
+        <w:rPr>
+          <w:rFonts w:eastAsia="Times New Roman" w:cs="Times New Roman"/>
+          <w:color w:val="000000"/>
+          <w:shd w:val="clear" w:color="auto" w:fill="FFFFFF"/>
+        </w:rPr>
+        <w:t>Nardell</w:t>
+      </w:r>
+      <w:proofErr w:type="spellEnd"/>
+      <w:r>
+        <w:rPr>
+          <w:rFonts w:eastAsia="Times New Roman" w:cs="Times New Roman"/>
+          <w:color w:val="000000"/>
+          <w:shd w:val="clear" w:color="auto" w:fill="FFFFFF"/>
+        </w:rPr>
+        <w:t xml:space="preserve"> </w:t>
       </w:r>
     </w:p>
     <w:p>
@@ -665,6 +711,7 @@
           <w:color w:val="222222"/>
         </w:rPr>
       </w:pPr>
+      <w:proofErr w:type="spellStart"/>
       <w:r>
         <w:rPr>
           <w:rFonts w:eastAsia="Times New Roman" w:cs="Arial"/>
@@ -673,13 +720,23 @@
         </w:rPr>
         <w:t>Instagram</w:t>
       </w:r>
-      <w:r>
-        <w:rPr>
-          <w:rFonts w:eastAsia="Times New Roman" w:cs="Arial"/>
-          <w:color w:val="222222"/>
-        </w:rPr>
-        <w:t>: @mainemusselslacrosse</w:t>
-      </w:r>
+      <w:proofErr w:type="spellEnd"/>
+      <w:r>
+        <w:rPr>
+          <w:rFonts w:eastAsia="Times New Roman" w:cs="Arial"/>
+          <w:color w:val="222222"/>
+        </w:rPr>
+        <w:t>: @</w:t>
+      </w:r>
+      <w:proofErr w:type="spellStart"/>
+      <w:r>
+        <w:rPr>
+          <w:rFonts w:eastAsia="Times New Roman" w:cs="Arial"/>
+          <w:color w:val="222222"/>
+        </w:rPr>
+        <w:t>mainemusselslacrosse</w:t>
+      </w:r>
+      <w:proofErr w:type="spellEnd"/>
     </w:p>
     <w:p>
       <w:pPr>
@@ -738,6 +795,7 @@
           <w:color w:val="222222"/>
         </w:rPr>
       </w:pPr>
+      <w:bookmarkStart w:id="0" w:name="_GoBack"/>
       <w:r>
         <w:rPr>
           <w:rFonts w:eastAsia="Times New Roman" w:cs="Arial"/>
@@ -750,7 +808,15 @@
           <w:rFonts w:eastAsia="Times New Roman" w:cs="Arial"/>
           <w:color w:val="222222"/>
         </w:rPr>
-        <w:t xml:space="preserve"> (</w:t>
+        <w:t xml:space="preserve"> </w:t>
+      </w:r>
+      <w:bookmarkEnd w:id="0"/>
+      <w:r>
+        <w:rPr>
+          <w:rFonts w:eastAsia="Times New Roman" w:cs="Arial"/>
+          <w:color w:val="222222"/>
+        </w:rPr>
+        <w:t>(</w:t>
       </w:r>
       <w:hyperlink r:id="rId6" w:history="1">
         <w:r>
@@ -859,6 +925,7 @@
         </w:rPr>
         <w:fldChar w:fldCharType="separate"/>
       </w:r>
+      <w:proofErr w:type="gramStart"/>
       <w:r>
         <w:rPr>
           <w:rFonts w:eastAsia="Times New Roman" w:cs="Arial"/>
@@ -867,6 +934,7 @@
         </w:rPr>
         <w:t>lax.com</w:t>
       </w:r>
+      <w:proofErr w:type="gramEnd"/>
       <w:r>
         <w:rPr>
           <w:rFonts w:eastAsia="Times New Roman" w:cs="Arial"/>
@@ -902,6 +970,7 @@
         </w:rPr>
         <w:t xml:space="preserve">nder </w:t>
       </w:r>
+      <w:proofErr w:type="spellStart"/>
       <w:r>
         <w:rPr>
           <w:rFonts w:eastAsia="Times New Roman" w:cs="Arial"/>
@@ -916,6 +985,7 @@
         </w:rPr>
         <w:t>rmour</w:t>
       </w:r>
+      <w:proofErr w:type="spellEnd"/>
     </w:p>
     <w:p>
       <w:pPr>
@@ -1082,7 +1152,25 @@
           <w:shd w:val="clear" w:color="auto" w:fill="FFFFFF"/>
         </w:rPr>
         <w:lastRenderedPageBreak/>
-        <w:t>Shorts, pinnies, and a shooter representing the Mussels logo</w:t>
+        <w:t xml:space="preserve">Shorts, </w:t>
+      </w:r>
+      <w:proofErr w:type="spellStart"/>
+      <w:r>
+        <w:rPr>
+          <w:rFonts w:cs="Times New Roman"/>
+          <w:color w:val="000000"/>
+          <w:shd w:val="clear" w:color="auto" w:fill="FFFFFF"/>
+        </w:rPr>
+        <w:t>pinnies</w:t>
+      </w:r>
+      <w:proofErr w:type="spellEnd"/>
+      <w:r>
+        <w:rPr>
+          <w:rFonts w:cs="Times New Roman"/>
+          <w:color w:val="000000"/>
+          <w:shd w:val="clear" w:color="auto" w:fill="FFFFFF"/>
+        </w:rPr>
+        <w:t>, and a shooter representing the Mussels logo</w:t>
       </w:r>
     </w:p>
     <w:p>
@@ -2075,8 +2163,54 @@
         </w:rPr>
         <w:t>1</w:t>
       </w:r>
-      <w:bookmarkStart w:id="0" w:name="_GoBack"/>
-      <w:bookmarkEnd w:id="0"/>
+      <w:r>
+        <w:rPr>
+          <w:rFonts w:eastAsia="Times New Roman" w:cs="Arial"/>
+          <w:color w:val="000000"/>
+          <w:shd w:val="clear" w:color="auto" w:fill="FFFFFF"/>
+        </w:rPr>
+        <w:softHyphen/>
+      </w:r>
+      <w:r>
+        <w:rPr>
+          <w:rFonts w:eastAsia="Times New Roman" w:cs="Arial"/>
+          <w:color w:val="000000"/>
+          <w:shd w:val="clear" w:color="auto" w:fill="FFFFFF"/>
+        </w:rPr>
+        <w:softHyphen/>
+      </w:r>
+      <w:r>
+        <w:rPr>
+          <w:rFonts w:eastAsia="Times New Roman" w:cs="Arial"/>
+          <w:color w:val="000000"/>
+          <w:shd w:val="clear" w:color="auto" w:fill="FFFFFF"/>
+        </w:rPr>
+        <w:softHyphen/>
+      </w:r>
+      <w:r>
+        <w:rPr>
+          <w:rFonts w:eastAsia="Times New Roman" w:cs="Arial"/>
+          <w:color w:val="000000"/>
+          <w:shd w:val="clear" w:color="auto" w:fill="FFFFFF"/>
+        </w:rPr>
+        <w:softHyphen/>
+      </w:r>
+      <w:r>
+        <w:rPr>
+          <w:rFonts w:eastAsia="Times New Roman" w:cs="Arial"/>
+          <w:color w:val="000000"/>
+          <w:shd w:val="clear" w:color="auto" w:fill="FFFFFF"/>
+        </w:rPr>
+        <w:softHyphen/>
+      </w:r>
+      <w:r>
+        <w:rPr>
+          <w:rFonts w:eastAsia="Times New Roman" w:cs="Arial"/>
+          <w:color w:val="000000"/>
+          <w:shd w:val="clear" w:color="auto" w:fill="FFFFFF"/>
+        </w:rPr>
+        <w:softHyphen/>
+      </w:r>
       <w:r>
         <w:rPr>
           <w:rFonts w:eastAsia="Times New Roman" w:cs="Arial"/>

</xml_diff>